<commit_message>
Promo video, wrapping project up
</commit_message>
<xml_diff>
--- a/Deliverables/Deliverable Edits/deliverable4edit.docx
+++ b/Deliverables/Deliverable Edits/deliverable4edit.docx
@@ -202,8 +202,19 @@
           <w:sz w:val="24"/>
           <w:szCs w:val="24"/>
         </w:rPr>
-        <w:t>Project name: NextText</w:t>
-      </w:r>
+        <w:t xml:space="preserve">Project name: </w:t>
+      </w:r>
+      <w:proofErr w:type="spellStart"/>
+      <w:r>
+        <w:rPr>
+          <w:rFonts w:ascii="Avenir Next" w:eastAsiaTheme="majorEastAsia" w:hAnsi="Avenir Next" w:cs="Didot"/>
+          <w:color w:val="000000" w:themeColor="text1"/>
+          <w:sz w:val="24"/>
+          <w:szCs w:val="24"/>
+        </w:rPr>
+        <w:t>NextText</w:t>
+      </w:r>
+      <w:proofErr w:type="spellEnd"/>
     </w:p>
     <w:p>
       <w:pPr>
@@ -297,7 +308,27 @@
           <w:sz w:val="24"/>
           <w:szCs w:val="24"/>
         </w:rPr>
-        <w:t>Devon Plouffe/100715712</w:t>
+        <w:t xml:space="preserve">Devon </w:t>
+      </w:r>
+      <w:proofErr w:type="spellStart"/>
+      <w:r>
+        <w:rPr>
+          <w:rFonts w:ascii="Avenir Next" w:hAnsi="Avenir Next" w:cs="Tahoma"/>
+          <w:color w:val="000000" w:themeColor="text1"/>
+          <w:sz w:val="24"/>
+          <w:szCs w:val="24"/>
+        </w:rPr>
+        <w:t>Plouffe</w:t>
+      </w:r>
+      <w:proofErr w:type="spellEnd"/>
+      <w:r>
+        <w:rPr>
+          <w:rFonts w:ascii="Avenir Next" w:hAnsi="Avenir Next" w:cs="Tahoma"/>
+          <w:color w:val="000000" w:themeColor="text1"/>
+          <w:sz w:val="24"/>
+          <w:szCs w:val="24"/>
+        </w:rPr>
+        <w:t>/100715712</w:t>
       </w:r>
     </w:p>
     <w:p>
@@ -384,7 +415,27 @@
           <w:szCs w:val="24"/>
           <w:lang w:val="en-CA"/>
         </w:rPr>
-        <w:t xml:space="preserve"> in the development process, the NextText android application is fully functional</w:t>
+        <w:t xml:space="preserve"> in the development process, the </w:t>
+      </w:r>
+      <w:proofErr w:type="spellStart"/>
+      <w:r>
+        <w:rPr>
+          <w:rFonts w:ascii="Avenir Next" w:hAnsi="Avenir Next"/>
+          <w:sz w:val="24"/>
+          <w:szCs w:val="24"/>
+          <w:lang w:val="en-CA"/>
+        </w:rPr>
+        <w:t>NextText</w:t>
+      </w:r>
+      <w:proofErr w:type="spellEnd"/>
+      <w:r>
+        <w:rPr>
+          <w:rFonts w:ascii="Avenir Next" w:hAnsi="Avenir Next"/>
+          <w:sz w:val="24"/>
+          <w:szCs w:val="24"/>
+          <w:lang w:val="en-CA"/>
+        </w:rPr>
+        <w:t xml:space="preserve"> android application is fully functional</w:t>
       </w:r>
       <w:r>
         <w:rPr>
@@ -1199,7 +1250,29 @@
           <w:szCs w:val="24"/>
           <w:lang w:eastAsia="en-US"/>
         </w:rPr>
-        <w:t xml:space="preserve">tion as seen in the dev_logs. Where most teams </w:t>
+        <w:t xml:space="preserve">tion as seen in the </w:t>
+      </w:r>
+      <w:proofErr w:type="spellStart"/>
+      <w:r>
+        <w:rPr>
+          <w:rFonts w:ascii="Avenir Next" w:hAnsi="Avenir Next" w:cs="Times"/>
+          <w:color w:val="382F32"/>
+          <w:sz w:val="24"/>
+          <w:szCs w:val="24"/>
+          <w:lang w:eastAsia="en-US"/>
+        </w:rPr>
+        <w:t>dev_logs</w:t>
+      </w:r>
+      <w:proofErr w:type="spellEnd"/>
+      <w:r>
+        <w:rPr>
+          <w:rFonts w:ascii="Avenir Next" w:hAnsi="Avenir Next" w:cs="Times"/>
+          <w:color w:val="382F32"/>
+          <w:sz w:val="24"/>
+          <w:szCs w:val="24"/>
+          <w:lang w:eastAsia="en-US"/>
+        </w:rPr>
+        <w:t xml:space="preserve">. Where most teams </w:t>
       </w:r>
       <w:r>
         <w:rPr>
@@ -1251,27 +1324,57 @@
         </w:rPr>
         <w:t xml:space="preserve"> with half the resources. T</w:t>
       </w:r>
-      <w:bookmarkStart w:id="0" w:name="_GoBack"/>
-      <w:bookmarkEnd w:id="0"/>
-      <w:r>
-        <w:rPr>
-          <w:rFonts w:ascii="Avenir Next" w:hAnsi="Avenir Next" w:cs="Times"/>
-          <w:color w:val="382F32"/>
-          <w:sz w:val="24"/>
-          <w:szCs w:val="24"/>
-          <w:lang w:eastAsia="en-US"/>
-        </w:rPr>
-        <w:t>his did effect our devel</w:t>
-      </w:r>
-      <w:r>
-        <w:rPr>
-          <w:rFonts w:ascii="Avenir Next" w:hAnsi="Avenir Next" w:cs="Times"/>
-          <w:color w:val="382F32"/>
-          <w:sz w:val="24"/>
-          <w:szCs w:val="24"/>
-          <w:lang w:eastAsia="en-US"/>
-        </w:rPr>
-        <w:t xml:space="preserve">opmental progression immensely, which can be clearly seen in the dev_logs. </w:t>
+      <w:r>
+        <w:rPr>
+          <w:rFonts w:ascii="Avenir Next" w:hAnsi="Avenir Next" w:cs="Times"/>
+          <w:color w:val="382F32"/>
+          <w:sz w:val="24"/>
+          <w:szCs w:val="24"/>
+          <w:lang w:eastAsia="en-US"/>
+        </w:rPr>
+        <w:t>his did a</w:t>
+      </w:r>
+      <w:r>
+        <w:rPr>
+          <w:rFonts w:ascii="Avenir Next" w:hAnsi="Avenir Next" w:cs="Times"/>
+          <w:color w:val="382F32"/>
+          <w:sz w:val="24"/>
+          <w:szCs w:val="24"/>
+          <w:lang w:eastAsia="en-US"/>
+        </w:rPr>
+        <w:t>ffect our devel</w:t>
+      </w:r>
+      <w:r>
+        <w:rPr>
+          <w:rFonts w:ascii="Avenir Next" w:hAnsi="Avenir Next" w:cs="Times"/>
+          <w:color w:val="382F32"/>
+          <w:sz w:val="24"/>
+          <w:szCs w:val="24"/>
+          <w:lang w:eastAsia="en-US"/>
+        </w:rPr>
+        <w:t xml:space="preserve">opmental progression immensely, which can be clearly seen in the </w:t>
+      </w:r>
+      <w:proofErr w:type="spellStart"/>
+      <w:r>
+        <w:rPr>
+          <w:rFonts w:ascii="Avenir Next" w:hAnsi="Avenir Next" w:cs="Times"/>
+          <w:color w:val="382F32"/>
+          <w:sz w:val="24"/>
+          <w:szCs w:val="24"/>
+          <w:lang w:eastAsia="en-US"/>
+        </w:rPr>
+        <w:t>dev_logs</w:t>
+      </w:r>
+      <w:proofErr w:type="spellEnd"/>
+      <w:r>
+        <w:rPr>
+          <w:rFonts w:ascii="Avenir Next" w:hAnsi="Avenir Next" w:cs="Times"/>
+          <w:color w:val="382F32"/>
+          <w:sz w:val="24"/>
+          <w:szCs w:val="24"/>
+          <w:lang w:eastAsia="en-US"/>
+        </w:rPr>
+        <w:t xml:space="preserve">. </w:t>
       </w:r>
       <w:r>
         <w:rPr>
@@ -1381,8 +1484,20 @@
           <w:szCs w:val="24"/>
           <w:lang w:eastAsia="en-US"/>
         </w:rPr>
-        <w:t xml:space="preserve"> this, we can confidently say NextText</w:t>
-      </w:r>
+        <w:t xml:space="preserve"> this, we can confidently say </w:t>
+      </w:r>
+      <w:proofErr w:type="spellStart"/>
+      <w:r>
+        <w:rPr>
+          <w:rFonts w:ascii="Avenir Next" w:hAnsi="Avenir Next" w:cs="Times"/>
+          <w:color w:val="382F32"/>
+          <w:sz w:val="24"/>
+          <w:szCs w:val="24"/>
+          <w:lang w:eastAsia="en-US"/>
+        </w:rPr>
+        <w:t>NextText</w:t>
+      </w:r>
+      <w:proofErr w:type="spellEnd"/>
       <w:r>
         <w:rPr>
           <w:rFonts w:ascii="Avenir Next" w:hAnsi="Avenir Next" w:cs="Times"/>
@@ -1422,7 +1537,51 @@
           <w:szCs w:val="24"/>
           <w:lang w:eastAsia="en-US"/>
         </w:rPr>
-        <w:t xml:space="preserve"> party APIs such as Twilio, and MessageGrid to send messages on behalf of our clients. Soon after, we were</w:t>
+        <w:t xml:space="preserve"> party APIs such as </w:t>
+      </w:r>
+      <w:proofErr w:type="spellStart"/>
+      <w:r>
+        <w:rPr>
+          <w:rFonts w:ascii="Avenir Next" w:hAnsi="Avenir Next" w:cs="Times"/>
+          <w:color w:val="382F32"/>
+          <w:sz w:val="24"/>
+          <w:szCs w:val="24"/>
+          <w:lang w:eastAsia="en-US"/>
+        </w:rPr>
+        <w:t>Twilio</w:t>
+      </w:r>
+      <w:proofErr w:type="spellEnd"/>
+      <w:r>
+        <w:rPr>
+          <w:rFonts w:ascii="Avenir Next" w:hAnsi="Avenir Next" w:cs="Times"/>
+          <w:color w:val="382F32"/>
+          <w:sz w:val="24"/>
+          <w:szCs w:val="24"/>
+          <w:lang w:eastAsia="en-US"/>
+        </w:rPr>
+        <w:t xml:space="preserve">, and </w:t>
+      </w:r>
+      <w:proofErr w:type="spellStart"/>
+      <w:r>
+        <w:rPr>
+          <w:rFonts w:ascii="Avenir Next" w:hAnsi="Avenir Next" w:cs="Times"/>
+          <w:color w:val="382F32"/>
+          <w:sz w:val="24"/>
+          <w:szCs w:val="24"/>
+          <w:lang w:eastAsia="en-US"/>
+        </w:rPr>
+        <w:t>MessageGrid</w:t>
+      </w:r>
+      <w:proofErr w:type="spellEnd"/>
+      <w:r>
+        <w:rPr>
+          <w:rFonts w:ascii="Avenir Next" w:hAnsi="Avenir Next" w:cs="Times"/>
+          <w:color w:val="382F32"/>
+          <w:sz w:val="24"/>
+          <w:szCs w:val="24"/>
+          <w:lang w:eastAsia="en-US"/>
+        </w:rPr>
+        <w:t xml:space="preserve"> to send messages on behalf of our clients. Soon after, we were</w:t>
       </w:r>
       <w:r>
         <w:rPr>
@@ -1444,25 +1603,79 @@
         </w:rPr>
         <w:t xml:space="preserve"> spam, and with the option to contact </w:t>
       </w:r>
-      <w:r>
-        <w:rPr>
-          <w:rFonts w:ascii="Avenir Next" w:hAnsi="Avenir Next" w:cs="Times"/>
-          <w:color w:val="382F32"/>
-          <w:sz w:val="24"/>
-          <w:szCs w:val="24"/>
-          <w:lang w:eastAsia="en-US"/>
-        </w:rPr>
-        <w:t>Twilio/MessageGrid user-</w:t>
-      </w:r>
-      <w:r>
-        <w:rPr>
-          <w:rFonts w:ascii="Avenir Next" w:hAnsi="Avenir Next" w:cs="Times"/>
-          <w:color w:val="382F32"/>
-          <w:sz w:val="24"/>
-          <w:szCs w:val="24"/>
-          <w:lang w:eastAsia="en-US"/>
-        </w:rPr>
-        <w:t>support or switch to Androids</w:t>
+      <w:proofErr w:type="spellStart"/>
+      <w:r>
+        <w:rPr>
+          <w:rFonts w:ascii="Avenir Next" w:hAnsi="Avenir Next" w:cs="Times"/>
+          <w:color w:val="382F32"/>
+          <w:sz w:val="24"/>
+          <w:szCs w:val="24"/>
+          <w:lang w:eastAsia="en-US"/>
+        </w:rPr>
+        <w:t>Twilio</w:t>
+      </w:r>
+      <w:proofErr w:type="spellEnd"/>
+      <w:r>
+        <w:rPr>
+          <w:rFonts w:ascii="Avenir Next" w:hAnsi="Avenir Next" w:cs="Times"/>
+          <w:color w:val="382F32"/>
+          <w:sz w:val="24"/>
+          <w:szCs w:val="24"/>
+          <w:lang w:eastAsia="en-US"/>
+        </w:rPr>
+        <w:t>/</w:t>
+      </w:r>
+      <w:proofErr w:type="spellStart"/>
+      <w:r>
+        <w:rPr>
+          <w:rFonts w:ascii="Avenir Next" w:hAnsi="Avenir Next" w:cs="Times"/>
+          <w:color w:val="382F32"/>
+          <w:sz w:val="24"/>
+          <w:szCs w:val="24"/>
+          <w:lang w:eastAsia="en-US"/>
+        </w:rPr>
+        <w:t>MessageGrid</w:t>
+      </w:r>
+      <w:proofErr w:type="spellEnd"/>
+      <w:r>
+        <w:rPr>
+          <w:rFonts w:ascii="Avenir Next" w:hAnsi="Avenir Next" w:cs="Times"/>
+          <w:color w:val="382F32"/>
+          <w:sz w:val="24"/>
+          <w:szCs w:val="24"/>
+          <w:lang w:eastAsia="en-US"/>
+        </w:rPr>
+        <w:t xml:space="preserve"> user-</w:t>
+      </w:r>
+      <w:r>
+        <w:rPr>
+          <w:rFonts w:ascii="Avenir Next" w:hAnsi="Avenir Next" w:cs="Times"/>
+          <w:color w:val="382F32"/>
+          <w:sz w:val="24"/>
+          <w:szCs w:val="24"/>
+          <w:lang w:eastAsia="en-US"/>
+        </w:rPr>
+        <w:t>support</w:t>
+      </w:r>
+      <w:r>
+        <w:rPr>
+          <w:rFonts w:ascii="Avenir Next" w:hAnsi="Avenir Next" w:cs="Times"/>
+          <w:color w:val="382F32"/>
+          <w:sz w:val="24"/>
+          <w:szCs w:val="24"/>
+          <w:lang w:eastAsia="en-US"/>
+        </w:rPr>
+        <w:t>,</w:t>
+      </w:r>
+      <w:r>
+        <w:rPr>
+          <w:rFonts w:ascii="Avenir Next" w:hAnsi="Avenir Next" w:cs="Times"/>
+          <w:color w:val="382F32"/>
+          <w:sz w:val="24"/>
+          <w:szCs w:val="24"/>
+          <w:lang w:eastAsia="en-US"/>
+        </w:rPr>
+        <w:t xml:space="preserve"> or switch to Androids</w:t>
       </w:r>
       <w:r>
         <w:rPr>
@@ -1542,7 +1755,29 @@
           <w:szCs w:val="24"/>
           <w:lang w:eastAsia="en-US"/>
         </w:rPr>
-        <w:t xml:space="preserve"> in mind, NextText still </w:t>
+        <w:t xml:space="preserve"> in mind, </w:t>
+      </w:r>
+      <w:proofErr w:type="spellStart"/>
+      <w:r>
+        <w:rPr>
+          <w:rFonts w:ascii="Avenir Next" w:hAnsi="Avenir Next" w:cs="Times"/>
+          <w:color w:val="382F32"/>
+          <w:sz w:val="24"/>
+          <w:szCs w:val="24"/>
+          <w:lang w:eastAsia="en-US"/>
+        </w:rPr>
+        <w:t>NextText</w:t>
+      </w:r>
+      <w:proofErr w:type="spellEnd"/>
+      <w:r>
+        <w:rPr>
+          <w:rFonts w:ascii="Avenir Next" w:hAnsi="Avenir Next" w:cs="Times"/>
+          <w:color w:val="382F32"/>
+          <w:sz w:val="24"/>
+          <w:szCs w:val="24"/>
+          <w:lang w:eastAsia="en-US"/>
+        </w:rPr>
+        <w:t xml:space="preserve"> still </w:t>
       </w:r>
       <w:r>
         <w:rPr>
@@ -1689,97 +1924,167 @@
           <w:szCs w:val="24"/>
           <w:lang w:eastAsia="en-US"/>
         </w:rPr>
-        <w:t>The promotional video can be found at:</w:t>
+        <w:t xml:space="preserve">The promotional video can be found </w:t>
+      </w:r>
+      <w:r>
+        <w:rPr>
+          <w:rFonts w:ascii="Avenir Next" w:hAnsi="Avenir Next" w:cs="Times"/>
+          <w:i/>
+          <w:color w:val="382F32"/>
+          <w:sz w:val="24"/>
+          <w:szCs w:val="24"/>
+          <w:lang w:eastAsia="en-US"/>
+        </w:rPr>
+        <w:t>at</w:t>
+      </w:r>
+      <w:r>
+        <w:rPr>
+          <w:rFonts w:ascii="Avenir Next" w:hAnsi="Avenir Next" w:cs="Times"/>
+          <w:i/>
+          <w:color w:val="382F32"/>
+          <w:sz w:val="24"/>
+          <w:szCs w:val="24"/>
+          <w:lang w:eastAsia="en-US"/>
+        </w:rPr>
+        <w:t xml:space="preserve"> (If there’s a copyright issue wi</w:t>
+      </w:r>
+      <w:r>
+        <w:rPr>
+          <w:rFonts w:ascii="Avenir Next" w:hAnsi="Avenir Next" w:cs="Times"/>
+          <w:i/>
+          <w:color w:val="382F32"/>
+          <w:sz w:val="24"/>
+          <w:szCs w:val="24"/>
+          <w:lang w:eastAsia="en-US"/>
+        </w:rPr>
+        <w:t>th the audio, please contact us)</w:t>
+      </w:r>
+      <w:r>
+        <w:rPr>
+          <w:rFonts w:ascii="Avenir Next" w:hAnsi="Avenir Next" w:cs="Times"/>
+          <w:i/>
+          <w:color w:val="382F32"/>
+          <w:sz w:val="24"/>
+          <w:szCs w:val="24"/>
+          <w:lang w:eastAsia="en-US"/>
+        </w:rPr>
+        <w:t>:</w:t>
       </w:r>
     </w:p>
     <w:p>
       <w:pPr>
-        <w:pStyle w:val="ListParagraph"/>
-        <w:numPr>
-          <w:ilvl w:val="0"/>
-          <w:numId w:val="1"/>
-        </w:numPr>
-        <w:rPr>
-          <w:rFonts w:ascii="Avenir Next" w:hAnsi="Avenir Next"/>
-          <w:sz w:val="24"/>
-          <w:szCs w:val="24"/>
-          <w:lang w:val="en-CA"/>
-        </w:rPr>
-      </w:pPr>
-      <w:r>
-        <w:rPr>
-          <w:rFonts w:ascii="Avenir Next" w:hAnsi="Avenir Next"/>
-          <w:sz w:val="24"/>
-          <w:szCs w:val="24"/>
-          <w:lang w:val="en-CA"/>
-        </w:rPr>
-        <w:t>60-90 second YouTube video (link)</w:t>
-      </w:r>
+        <w:rPr>
+          <w:sz w:val="24"/>
+          <w:szCs w:val="24"/>
+        </w:rPr>
+      </w:pPr>
+      <w:hyperlink r:id="rId7" w:history="1">
+        <w:r>
+          <w:rPr>
+            <w:rStyle w:val="Hyperlink"/>
+            <w:sz w:val="24"/>
+            <w:szCs w:val="24"/>
+          </w:rPr>
+          <w:t>https://youtu.be/uZZ-qhnb1OU</w:t>
+        </w:r>
+      </w:hyperlink>
+      <w:bookmarkStart w:id="0" w:name="_GoBack"/>
+      <w:bookmarkEnd w:id="0"/>
     </w:p>
     <w:p>
       <w:pPr>
-        <w:pStyle w:val="ListParagraph"/>
-        <w:numPr>
-          <w:ilvl w:val="1"/>
-          <w:numId w:val="1"/>
-        </w:numPr>
-        <w:rPr>
-          <w:rFonts w:ascii="Avenir Next" w:hAnsi="Avenir Next"/>
-          <w:sz w:val="24"/>
-          <w:szCs w:val="24"/>
-          <w:lang w:val="en-CA"/>
-        </w:rPr>
-      </w:pPr>
-      <w:r>
-        <w:rPr>
-          <w:rFonts w:ascii="Avenir Next" w:hAnsi="Avenir Next"/>
-          <w:sz w:val="24"/>
-          <w:szCs w:val="24"/>
-          <w:lang w:val="en-CA"/>
-        </w:rPr>
-        <w:t>convincing</w:t>
+        <w:rPr>
+          <w:rFonts w:ascii="Avenir Next" w:hAnsi="Avenir Next"/>
+          <w:b/>
+          <w:sz w:val="24"/>
+          <w:szCs w:val="24"/>
+          <w:u w:val="single"/>
+          <w:lang w:val="en-CA"/>
+        </w:rPr>
+      </w:pPr>
+      <w:r>
+        <w:rPr>
+          <w:rFonts w:ascii="Avenir Next" w:hAnsi="Avenir Next"/>
+          <w:b/>
+          <w:sz w:val="24"/>
+          <w:szCs w:val="24"/>
+          <w:u w:val="single"/>
+          <w:lang w:val="en-CA"/>
+        </w:rPr>
+        <w:t>Part 2: Demo Description</w:t>
       </w:r>
     </w:p>
     <w:p>
       <w:pPr>
         <w:rPr>
           <w:rFonts w:ascii="Avenir Next" w:hAnsi="Avenir Next"/>
-          <w:b/>
-          <w:sz w:val="24"/>
-          <w:szCs w:val="24"/>
-          <w:u w:val="single"/>
-          <w:lang w:val="en-CA"/>
-        </w:rPr>
-      </w:pPr>
-      <w:r>
-        <w:rPr>
-          <w:rFonts w:ascii="Avenir Next" w:hAnsi="Avenir Next"/>
-          <w:b/>
-          <w:sz w:val="24"/>
-          <w:szCs w:val="24"/>
-          <w:u w:val="single"/>
-          <w:lang w:val="en-CA"/>
-        </w:rPr>
-        <w:t>Part 2: Demo Description</w:t>
-      </w:r>
-    </w:p>
-    <w:p>
-      <w:pPr>
-        <w:rPr>
-          <w:rFonts w:ascii="Avenir Next" w:hAnsi="Avenir Next"/>
-          <w:sz w:val="24"/>
-          <w:szCs w:val="24"/>
-          <w:lang w:val="en-CA"/>
-        </w:rPr>
-      </w:pPr>
-      <w:r>
-        <w:rPr>
-          <w:rFonts w:ascii="Avenir Next" w:hAnsi="Avenir Next"/>
-          <w:sz w:val="24"/>
-          <w:szCs w:val="24"/>
-          <w:lang w:val="en-CA"/>
-        </w:rPr>
-        <w:t xml:space="preserve">Since the last demonstration (D2), 2QueueOOL4U has allocated time to support data transfer (sending messages) by setting requesters client side, and handlers server side. We have focused attention on saving user data such as their Gmail, making message objects fully modifiable, and sustaining exceptional user experience. Finally, we have spent endless time exhausting our applications functionalities to make sure it is as commercially ready as possible. We will be presenting these </w:t>
+          <w:sz w:val="24"/>
+          <w:szCs w:val="24"/>
+          <w:lang w:val="en-CA"/>
+        </w:rPr>
+      </w:pPr>
+      <w:r>
+        <w:rPr>
+          <w:rFonts w:ascii="Avenir Next" w:hAnsi="Avenir Next"/>
+          <w:sz w:val="24"/>
+          <w:szCs w:val="24"/>
+          <w:lang w:val="en-CA"/>
+        </w:rPr>
+        <w:t xml:space="preserve">Since the last demonstration (D2), 2QueueOOL4U has allocated time to support data transfer (sending messages) by setting requesters client side, and handlers server side. We have focused attention on </w:t>
+      </w:r>
+      <w:r>
+        <w:rPr>
+          <w:rFonts w:ascii="Avenir Next" w:hAnsi="Avenir Next"/>
+          <w:sz w:val="24"/>
+          <w:szCs w:val="24"/>
+          <w:lang w:val="en-CA"/>
+        </w:rPr>
+        <w:t>providing</w:t>
+      </w:r>
+      <w:r>
+        <w:rPr>
+          <w:rFonts w:ascii="Avenir Next" w:hAnsi="Avenir Next"/>
+          <w:sz w:val="24"/>
+          <w:szCs w:val="24"/>
+          <w:lang w:val="en-CA"/>
+        </w:rPr>
+        <w:t xml:space="preserve"> Gmail</w:t>
+      </w:r>
+      <w:r>
+        <w:rPr>
+          <w:rFonts w:ascii="Avenir Next" w:hAnsi="Avenir Next"/>
+          <w:sz w:val="24"/>
+          <w:szCs w:val="24"/>
+          <w:lang w:val="en-CA"/>
+        </w:rPr>
+        <w:t xml:space="preserve"> services</w:t>
+      </w:r>
+      <w:r>
+        <w:rPr>
+          <w:rFonts w:ascii="Avenir Next" w:hAnsi="Avenir Next"/>
+          <w:sz w:val="24"/>
+          <w:szCs w:val="24"/>
+          <w:lang w:val="en-CA"/>
+        </w:rPr>
+        <w:t>, making message objects fully modifiable, and sustaining exceptional user experience</w:t>
+      </w:r>
+      <w:r>
+        <w:rPr>
+          <w:rFonts w:ascii="Avenir Next" w:hAnsi="Avenir Next"/>
+          <w:sz w:val="24"/>
+          <w:szCs w:val="24"/>
+          <w:lang w:val="en-CA"/>
+        </w:rPr>
+        <w:t>s</w:t>
+      </w:r>
+      <w:r>
+        <w:rPr>
+          <w:rFonts w:ascii="Avenir Next" w:hAnsi="Avenir Next"/>
+          <w:sz w:val="24"/>
+          <w:szCs w:val="24"/>
+          <w:lang w:val="en-CA"/>
+        </w:rPr>
+        <w:t xml:space="preserve">. Finally, we have spent endless time exhausting our applications functionalities to make sure it is as commercially ready as possible. We will be presenting these </w:t>
       </w:r>
       <w:r>
         <w:rPr>
@@ -1860,7 +2165,34 @@
           <w:szCs w:val="24"/>
           <w:lang w:val="en-CA"/>
         </w:rPr>
-        <w:t xml:space="preserve">, and also modify the time of dispatch to show that this sub-system may be exploited. Finally, we will demonstrate features previously demonstrated as it is necessary in a basic user scenario. Withal, </w:t>
+        <w:t xml:space="preserve">, to show that message </w:t>
+      </w:r>
+      <w:r>
+        <w:rPr>
+          <w:rFonts w:ascii="Avenir Next" w:hAnsi="Avenir Next"/>
+          <w:sz w:val="24"/>
+          <w:szCs w:val="24"/>
+          <w:lang w:val="en-CA"/>
+        </w:rPr>
+        <w:t>dispatch</w:t>
+      </w:r>
+      <w:r>
+        <w:rPr>
+          <w:rFonts w:ascii="Avenir Next" w:hAnsi="Avenir Next"/>
+          <w:sz w:val="24"/>
+          <w:szCs w:val="24"/>
+          <w:lang w:val="en-CA"/>
+        </w:rPr>
+        <w:t xml:space="preserve"> is fully exploitable</w:t>
+      </w:r>
+      <w:r>
+        <w:rPr>
+          <w:rFonts w:ascii="Avenir Next" w:hAnsi="Avenir Next"/>
+          <w:sz w:val="24"/>
+          <w:szCs w:val="24"/>
+          <w:lang w:val="en-CA"/>
+        </w:rPr>
+        <w:t xml:space="preserve">. Finally, we will demonstrate features previously demonstrated as it is necessary in a basic user scenario. Withal, </w:t>
       </w:r>
       <w:r>
         <w:rPr>
@@ -1880,253 +2212,6 @@
         </w:rPr>
         <w:t xml:space="preserve">we will discuss the technical limitations we overcame throughout development. </w:t>
       </w:r>
-    </w:p>
-    <w:p>
-      <w:pPr>
-        <w:pStyle w:val="ListParagraph"/>
-        <w:numPr>
-          <w:ilvl w:val="0"/>
-          <w:numId w:val="1"/>
-        </w:numPr>
-        <w:rPr>
-          <w:rFonts w:ascii="Avenir Next" w:hAnsi="Avenir Next"/>
-          <w:sz w:val="24"/>
-          <w:szCs w:val="24"/>
-          <w:lang w:val="en-CA"/>
-        </w:rPr>
-      </w:pPr>
-      <w:r>
-        <w:rPr>
-          <w:rFonts w:ascii="Avenir Next" w:hAnsi="Avenir Next"/>
-          <w:sz w:val="24"/>
-          <w:szCs w:val="24"/>
-          <w:lang w:val="en-CA"/>
-        </w:rPr>
-        <w:t>4 minutes in length</w:t>
-      </w:r>
-    </w:p>
-    <w:p>
-      <w:pPr>
-        <w:pStyle w:val="ListParagraph"/>
-        <w:numPr>
-          <w:ilvl w:val="0"/>
-          <w:numId w:val="1"/>
-        </w:numPr>
-        <w:rPr>
-          <w:rFonts w:ascii="Avenir Next" w:hAnsi="Avenir Next"/>
-          <w:sz w:val="24"/>
-          <w:szCs w:val="24"/>
-          <w:lang w:val="en-CA"/>
-        </w:rPr>
-      </w:pPr>
-      <w:r>
-        <w:rPr>
-          <w:rFonts w:ascii="Avenir Next" w:hAnsi="Avenir Next"/>
-          <w:sz w:val="24"/>
-          <w:szCs w:val="24"/>
-          <w:lang w:val="en-CA"/>
-        </w:rPr>
-        <w:t>demonstrate what the system looks like from the user’s perspective</w:t>
-      </w:r>
-    </w:p>
-    <w:p>
-      <w:pPr>
-        <w:pStyle w:val="ListParagraph"/>
-        <w:numPr>
-          <w:ilvl w:val="0"/>
-          <w:numId w:val="1"/>
-        </w:numPr>
-        <w:rPr>
-          <w:rFonts w:ascii="Avenir Next" w:hAnsi="Avenir Next"/>
-          <w:sz w:val="24"/>
-          <w:szCs w:val="24"/>
-          <w:lang w:val="en-CA"/>
-        </w:rPr>
-      </w:pPr>
-      <w:r>
-        <w:rPr>
-          <w:rFonts w:ascii="Avenir Next" w:hAnsi="Avenir Next"/>
-          <w:sz w:val="24"/>
-          <w:szCs w:val="24"/>
-          <w:lang w:val="en-CA"/>
-        </w:rPr>
-        <w:t>describe some of the technical underpinnings/challenges you faced creating your system</w:t>
-      </w:r>
-    </w:p>
-    <w:p>
-      <w:pPr>
-        <w:pStyle w:val="ListParagraph"/>
-        <w:numPr>
-          <w:ilvl w:val="0"/>
-          <w:numId w:val="1"/>
-        </w:numPr>
-        <w:rPr>
-          <w:rFonts w:ascii="Avenir Next" w:hAnsi="Avenir Next"/>
-          <w:sz w:val="24"/>
-          <w:szCs w:val="24"/>
-          <w:lang w:val="en-CA"/>
-        </w:rPr>
-      </w:pPr>
-      <w:r>
-        <w:rPr>
-          <w:rFonts w:ascii="Avenir Next" w:hAnsi="Avenir Next"/>
-          <w:sz w:val="24"/>
-          <w:szCs w:val="24"/>
-          <w:lang w:val="en-CA"/>
-        </w:rPr>
-        <w:t>Show scenario proposed (time)</w:t>
-      </w:r>
-    </w:p>
-    <w:p>
-      <w:pPr>
-        <w:rPr>
-          <w:rFonts w:ascii="Avenir Next" w:hAnsi="Avenir Next"/>
-          <w:sz w:val="24"/>
-          <w:szCs w:val="24"/>
-          <w:lang w:val="en-CA"/>
-        </w:rPr>
-      </w:pPr>
-      <w:r>
-        <w:rPr>
-          <w:rFonts w:ascii="Avenir Next" w:hAnsi="Avenir Next"/>
-          <w:b/>
-          <w:sz w:val="24"/>
-          <w:szCs w:val="24"/>
-          <w:u w:val="single"/>
-          <w:lang w:val="en-CA"/>
-        </w:rPr>
-        <w:t>Assessment:</w:t>
-      </w:r>
-    </w:p>
-    <w:p>
-      <w:pPr>
-        <w:pStyle w:val="ListParagraph"/>
-        <w:numPr>
-          <w:ilvl w:val="0"/>
-          <w:numId w:val="1"/>
-        </w:numPr>
-        <w:rPr>
-          <w:rFonts w:ascii="Avenir Next" w:hAnsi="Avenir Next"/>
-          <w:sz w:val="24"/>
-          <w:szCs w:val="24"/>
-          <w:lang w:val="en-CA"/>
-        </w:rPr>
-      </w:pPr>
-      <w:r>
-        <w:rPr>
-          <w:rFonts w:ascii="Avenir Next" w:hAnsi="Avenir Next"/>
-          <w:sz w:val="24"/>
-          <w:szCs w:val="24"/>
-          <w:lang w:val="en-CA"/>
-        </w:rPr>
-        <w:t>10%</w:t>
-      </w:r>
-    </w:p>
-    <w:p>
-      <w:pPr>
-        <w:pStyle w:val="ListParagraph"/>
-        <w:numPr>
-          <w:ilvl w:val="0"/>
-          <w:numId w:val="1"/>
-        </w:numPr>
-        <w:rPr>
-          <w:rFonts w:ascii="Avenir Next" w:hAnsi="Avenir Next"/>
-          <w:sz w:val="24"/>
-          <w:szCs w:val="24"/>
-          <w:lang w:val="en-CA"/>
-        </w:rPr>
-      </w:pPr>
-      <w:r>
-        <w:rPr>
-          <w:rFonts w:ascii="Avenir Next" w:hAnsi="Avenir Next"/>
-          <w:sz w:val="24"/>
-          <w:szCs w:val="24"/>
-          <w:lang w:val="en-CA"/>
-        </w:rPr>
-        <w:t>technical complexity</w:t>
-      </w:r>
-    </w:p>
-    <w:p>
-      <w:pPr>
-        <w:pStyle w:val="ListParagraph"/>
-        <w:numPr>
-          <w:ilvl w:val="0"/>
-          <w:numId w:val="1"/>
-        </w:numPr>
-        <w:rPr>
-          <w:rFonts w:ascii="Avenir Next" w:hAnsi="Avenir Next"/>
-          <w:sz w:val="24"/>
-          <w:szCs w:val="24"/>
-          <w:lang w:val="en-CA"/>
-        </w:rPr>
-      </w:pPr>
-      <w:r>
-        <w:rPr>
-          <w:rFonts w:ascii="Avenir Next" w:hAnsi="Avenir Next"/>
-          <w:sz w:val="24"/>
-          <w:szCs w:val="24"/>
-          <w:lang w:val="en-CA"/>
-        </w:rPr>
-        <w:t>polish to system</w:t>
-      </w:r>
-    </w:p>
-    <w:p>
-      <w:pPr>
-        <w:pStyle w:val="ListParagraph"/>
-        <w:numPr>
-          <w:ilvl w:val="0"/>
-          <w:numId w:val="1"/>
-        </w:numPr>
-        <w:rPr>
-          <w:rFonts w:ascii="Avenir Next" w:hAnsi="Avenir Next"/>
-          <w:sz w:val="24"/>
-          <w:szCs w:val="24"/>
-          <w:lang w:val="en-CA"/>
-        </w:rPr>
-      </w:pPr>
-      <w:r>
-        <w:rPr>
-          <w:rFonts w:ascii="Avenir Next" w:hAnsi="Avenir Next"/>
-          <w:sz w:val="24"/>
-          <w:szCs w:val="24"/>
-          <w:lang w:val="en-CA"/>
-        </w:rPr>
-        <w:t>presence and quality of dev logs</w:t>
-      </w:r>
-    </w:p>
-    <w:p>
-      <w:pPr>
-        <w:pStyle w:val="ListParagraph"/>
-        <w:numPr>
-          <w:ilvl w:val="0"/>
-          <w:numId w:val="1"/>
-        </w:numPr>
-        <w:rPr>
-          <w:rFonts w:ascii="Avenir Next" w:hAnsi="Avenir Next"/>
-          <w:sz w:val="24"/>
-          <w:szCs w:val="24"/>
-          <w:lang w:val="en-CA"/>
-        </w:rPr>
-      </w:pPr>
-      <w:r>
-        <w:rPr>
-          <w:rFonts w:ascii="Avenir Next" w:hAnsi="Avenir Next"/>
-          <w:sz w:val="24"/>
-          <w:szCs w:val="24"/>
-          <w:lang w:val="en-CA"/>
-        </w:rPr>
-        <w:t>quality of presentation</w:t>
-      </w:r>
-    </w:p>
-    <w:p>
-      <w:pPr>
-        <w:rPr>
-          <w:rFonts w:ascii="Avenir Next" w:hAnsi="Avenir Next"/>
-          <w:sz w:val="24"/>
-          <w:szCs w:val="24"/>
-          <w:lang w:val="en-CA"/>
-        </w:rPr>
-      </w:pPr>
     </w:p>
     <w:sectPr>
       <w:pgSz w:w="12240" w:h="15840"/>

</xml_diff>